<commit_message>
•Created a simple database using SQlite in a python script.
</commit_message>
<xml_diff>
--- a/Dziennik Projektowy.docx
+++ b/Dziennik Projektowy.docx
@@ -207,7 +207,7 @@
     <w:p>
       <w:r>
         <w:pict w14:anchorId="535788FF">
-          <v:rect id="_x0000_i1043" style="width:0;height:1.5pt" o:hralign="center" o:hrstd="t" o:hr="t" fillcolor="#a0a0a0" stroked="f"/>
+          <v:rect id="_x0000_i1025" style="width:0;height:1.5pt" o:hralign="center" o:hrstd="t" o:hr="t" fillcolor="#a0a0a0" stroked="f"/>
         </w:pict>
       </w:r>
     </w:p>
@@ -767,7 +767,7 @@
     <w:p>
       <w:r>
         <w:pict w14:anchorId="602F6E0F">
-          <v:rect id="_x0000_i1044" style="width:0;height:1.5pt" o:hralign="center" o:hrstd="t" o:hr="t" fillcolor="#a0a0a0" stroked="f"/>
+          <v:rect id="_x0000_i1026" style="width:0;height:1.5pt" o:hralign="center" o:hrstd="t" o:hr="t" fillcolor="#a0a0a0" stroked="f"/>
         </w:pict>
       </w:r>
     </w:p>
@@ -850,7 +850,7 @@
     <w:p>
       <w:r>
         <w:pict w14:anchorId="169E23F9">
-          <v:rect id="_x0000_i1045" style="width:0;height:1.5pt" o:hralign="center" o:hrstd="t" o:hr="t" fillcolor="#a0a0a0" stroked="f"/>
+          <v:rect id="_x0000_i1027" style="width:0;height:1.5pt" o:hralign="center" o:hrstd="t" o:hr="t" fillcolor="#a0a0a0" stroked="f"/>
         </w:pict>
       </w:r>
     </w:p>
@@ -868,6 +868,15 @@
           <w:bCs/>
           <w:lang w:val="en-US"/>
         </w:rPr>
+        <w:br w:type="column"/>
+      </w:r>
+      <w:r>
+        <w:rPr>
+          <w:b/>
+          <w:bCs/>
+          <w:lang w:val="en-US"/>
+        </w:rPr>
+        <w:lastRenderedPageBreak/>
         <w:t>Next Planned Steps (Future Improvements)</w:t>
       </w:r>
     </w:p>
@@ -878,11 +887,13 @@
           <w:numId w:val="9"/>
         </w:numPr>
         <w:rPr>
-          <w:lang w:val="en-US"/>
-        </w:rPr>
-      </w:pPr>
-      <w:r>
-        <w:rPr>
+          <w:color w:val="4EA72E" w:themeColor="accent6"/>
+          <w:lang w:val="en-US"/>
+        </w:rPr>
+      </w:pPr>
+      <w:r>
+        <w:rPr>
+          <w:color w:val="4EA72E" w:themeColor="accent6"/>
           <w:lang w:val="en-US"/>
         </w:rPr>
         <w:t xml:space="preserve">Add an </w:t>
@@ -891,12 +902,14 @@
         <w:rPr>
           <w:b/>
           <w:bCs/>
+          <w:color w:val="4EA72E" w:themeColor="accent6"/>
           <w:lang w:val="en-US"/>
         </w:rPr>
         <w:t>AI opponent</w:t>
       </w:r>
       <w:r>
         <w:rPr>
+          <w:color w:val="4EA72E" w:themeColor="accent6"/>
           <w:lang w:val="en-US"/>
         </w:rPr>
         <w:t xml:space="preserve"> for single-player mode.</w:t>
@@ -909,11 +922,13 @@
           <w:numId w:val="9"/>
         </w:numPr>
         <w:rPr>
-          <w:lang w:val="en-US"/>
-        </w:rPr>
-      </w:pPr>
-      <w:r>
-        <w:rPr>
+          <w:color w:val="4EA72E" w:themeColor="accent6"/>
+          <w:lang w:val="en-US"/>
+        </w:rPr>
+      </w:pPr>
+      <w:r>
+        <w:rPr>
+          <w:color w:val="4EA72E" w:themeColor="accent6"/>
           <w:lang w:val="en-US"/>
         </w:rPr>
         <w:t xml:space="preserve">Implement </w:t>
@@ -922,12 +937,14 @@
         <w:rPr>
           <w:b/>
           <w:bCs/>
+          <w:color w:val="4EA72E" w:themeColor="accent6"/>
           <w:lang w:val="en-US"/>
         </w:rPr>
         <w:t>sound effects</w:t>
       </w:r>
       <w:r>
         <w:rPr>
+          <w:color w:val="4EA72E" w:themeColor="accent6"/>
           <w:lang w:val="en-US"/>
         </w:rPr>
         <w:t xml:space="preserve"> (via Console.Beep()).</w:t>
@@ -947,7 +964,6 @@
         <w:rPr>
           <w:lang w:val="en-US"/>
         </w:rPr>
-        <w:lastRenderedPageBreak/>
         <w:t xml:space="preserve">Include </w:t>
       </w:r>
       <w:r>
@@ -967,6 +983,411 @@
     </w:p>
     <w:p>
       <w:pPr>
+        <w:ind w:left="5664"/>
+        <w:jc w:val="right"/>
+        <w:rPr>
+          <w:lang w:val="en-US"/>
+        </w:rPr>
+      </w:pPr>
+      <w:r>
+        <w:rPr>
+          <w:lang w:val="en-US"/>
+        </w:rPr>
+        <w:t>13.11.2025</w:t>
+      </w:r>
+    </w:p>
+    <w:p>
+      <w:pPr>
+        <w:pStyle w:val="ListParagraph"/>
+        <w:numPr>
+          <w:ilvl w:val="0"/>
+          <w:numId w:val="10"/>
+        </w:numPr>
+        <w:rPr>
+          <w:lang w:val="en-US"/>
+        </w:rPr>
+      </w:pPr>
+      <w:r>
+        <w:rPr>
+          <w:lang w:val="en-US"/>
+        </w:rPr>
+        <w:t>Created a simple database using SQlite in a python script.</w:t>
+      </w:r>
+    </w:p>
+    <w:p>
+      <w:pPr>
+        <w:pStyle w:val="ListParagraph"/>
+        <w:numPr>
+          <w:ilvl w:val="0"/>
+          <w:numId w:val="10"/>
+        </w:numPr>
+        <w:rPr>
+          <w:lang w:val="en-US"/>
+        </w:rPr>
+      </w:pPr>
+      <w:r>
+        <w:rPr>
+          <w:lang w:val="en-US"/>
+        </w:rPr>
+        <w:t>Established database connection</w:t>
+      </w:r>
+    </w:p>
+    <w:p>
+      <w:pPr>
+        <w:pStyle w:val="ListParagraph"/>
+        <w:numPr>
+          <w:ilvl w:val="0"/>
+          <w:numId w:val="10"/>
+        </w:numPr>
+        <w:rPr>
+          <w:lang w:val="en-US"/>
+        </w:rPr>
+      </w:pPr>
+      <w:r>
+        <w:rPr>
+          <w:lang w:val="en-US"/>
+        </w:rPr>
+        <w:t>Created table scoreboard</w:t>
+      </w:r>
+    </w:p>
+    <w:p>
+      <w:pPr>
+        <w:pStyle w:val="NormalWeb"/>
+        <w:pBdr>
+          <w:top w:val="single" w:sz="6" w:space="2" w:color="888888"/>
+          <w:left w:val="single" w:sz="6" w:space="2" w:color="888888"/>
+          <w:bottom w:val="single" w:sz="6" w:space="2" w:color="888888"/>
+          <w:right w:val="single" w:sz="6" w:space="2" w:color="888888"/>
+        </w:pBdr>
+        <w:tabs>
+          <w:tab w:val="left" w:pos="916"/>
+          <w:tab w:val="left" w:pos="1832"/>
+          <w:tab w:val="left" w:pos="2748"/>
+          <w:tab w:val="left" w:pos="3664"/>
+          <w:tab w:val="left" w:pos="4580"/>
+          <w:tab w:val="left" w:pos="5496"/>
+          <w:tab w:val="left" w:pos="6412"/>
+          <w:tab w:val="left" w:pos="7328"/>
+          <w:tab w:val="left" w:pos="8244"/>
+          <w:tab w:val="left" w:pos="9160"/>
+          <w:tab w:val="left" w:pos="10076"/>
+          <w:tab w:val="left" w:pos="10992"/>
+          <w:tab w:val="left" w:pos="11908"/>
+          <w:tab w:val="left" w:pos="12824"/>
+          <w:tab w:val="left" w:pos="13740"/>
+          <w:tab w:val="left" w:pos="14656"/>
+        </w:tabs>
+        <w:spacing w:after="0"/>
+        <w:divId w:val="1702626769"/>
+        <w:rPr>
+          <w:rFonts w:ascii="Consolas" w:hAnsi="Consolas" w:cs="Courier New"/>
+          <w:color w:val="000000"/>
+          <w:sz w:val="17"/>
+          <w:szCs w:val="17"/>
+          <w:lang w:val="en-US"/>
+        </w:rPr>
+      </w:pPr>
+      <w:r>
+        <w:rPr>
+          <w:rFonts w:ascii="Consolas" w:hAnsi="Consolas" w:cs="Courier New"/>
+          <w:color w:val="000000"/>
+          <w:sz w:val="17"/>
+          <w:szCs w:val="17"/>
+          <w:lang w:val="en-US"/>
+        </w:rPr>
+        <w:t> </w:t>
+      </w:r>
+      <w:r>
+        <w:rPr>
+          <w:rFonts w:ascii="Consolas" w:hAnsi="Consolas" w:cs="Courier New"/>
+          <w:color w:val="000000"/>
+          <w:sz w:val="17"/>
+          <w:szCs w:val="17"/>
+          <w:lang w:val="en-US"/>
+        </w:rPr>
+        <w:t>CREATE TABLE IF NOT EXISTS Scoreboard (</w:t>
+      </w:r>
+    </w:p>
+    <w:p>
+      <w:pPr>
+        <w:pStyle w:val="NormalWeb"/>
+        <w:pBdr>
+          <w:top w:val="single" w:sz="6" w:space="2" w:color="888888"/>
+          <w:left w:val="single" w:sz="6" w:space="2" w:color="888888"/>
+          <w:bottom w:val="single" w:sz="6" w:space="2" w:color="888888"/>
+          <w:right w:val="single" w:sz="6" w:space="2" w:color="888888"/>
+        </w:pBdr>
+        <w:tabs>
+          <w:tab w:val="left" w:pos="916"/>
+          <w:tab w:val="left" w:pos="1832"/>
+          <w:tab w:val="left" w:pos="2748"/>
+          <w:tab w:val="left" w:pos="3664"/>
+          <w:tab w:val="left" w:pos="4580"/>
+          <w:tab w:val="left" w:pos="5496"/>
+          <w:tab w:val="left" w:pos="6412"/>
+          <w:tab w:val="left" w:pos="7328"/>
+          <w:tab w:val="left" w:pos="8244"/>
+          <w:tab w:val="left" w:pos="9160"/>
+          <w:tab w:val="left" w:pos="10076"/>
+          <w:tab w:val="left" w:pos="10992"/>
+          <w:tab w:val="left" w:pos="11908"/>
+          <w:tab w:val="left" w:pos="12824"/>
+          <w:tab w:val="left" w:pos="13740"/>
+          <w:tab w:val="left" w:pos="14656"/>
+        </w:tabs>
+        <w:divId w:val="1702626769"/>
+        <w:rPr>
+          <w:rFonts w:ascii="Consolas" w:hAnsi="Consolas" w:cs="Courier New"/>
+          <w:color w:val="000000"/>
+          <w:sz w:val="17"/>
+          <w:szCs w:val="17"/>
+          <w:lang w:val="en-US"/>
+        </w:rPr>
+      </w:pPr>
+      <w:r>
+        <w:rPr>
+          <w:rFonts w:ascii="Consolas" w:hAnsi="Consolas" w:cs="Courier New"/>
+          <w:color w:val="000000"/>
+          <w:sz w:val="17"/>
+          <w:szCs w:val="17"/>
+          <w:lang w:val="en-US"/>
+        </w:rPr>
+        <w:t>    Id INTEGER PRIMARY KEY AUTOINCREMENT,</w:t>
+      </w:r>
+    </w:p>
+    <w:p>
+      <w:pPr>
+        <w:pStyle w:val="NormalWeb"/>
+        <w:pBdr>
+          <w:top w:val="single" w:sz="6" w:space="2" w:color="888888"/>
+          <w:left w:val="single" w:sz="6" w:space="2" w:color="888888"/>
+          <w:bottom w:val="single" w:sz="6" w:space="2" w:color="888888"/>
+          <w:right w:val="single" w:sz="6" w:space="2" w:color="888888"/>
+        </w:pBdr>
+        <w:tabs>
+          <w:tab w:val="left" w:pos="916"/>
+          <w:tab w:val="left" w:pos="1832"/>
+          <w:tab w:val="left" w:pos="2748"/>
+          <w:tab w:val="left" w:pos="3664"/>
+          <w:tab w:val="left" w:pos="4580"/>
+          <w:tab w:val="left" w:pos="5496"/>
+          <w:tab w:val="left" w:pos="6412"/>
+          <w:tab w:val="left" w:pos="7328"/>
+          <w:tab w:val="left" w:pos="8244"/>
+          <w:tab w:val="left" w:pos="9160"/>
+          <w:tab w:val="left" w:pos="10076"/>
+          <w:tab w:val="left" w:pos="10992"/>
+          <w:tab w:val="left" w:pos="11908"/>
+          <w:tab w:val="left" w:pos="12824"/>
+          <w:tab w:val="left" w:pos="13740"/>
+          <w:tab w:val="left" w:pos="14656"/>
+        </w:tabs>
+        <w:divId w:val="1702626769"/>
+        <w:rPr>
+          <w:rFonts w:ascii="Consolas" w:hAnsi="Consolas" w:cs="Courier New"/>
+          <w:color w:val="000000"/>
+          <w:sz w:val="17"/>
+          <w:szCs w:val="17"/>
+          <w:lang w:val="en-US"/>
+        </w:rPr>
+      </w:pPr>
+      <w:r>
+        <w:rPr>
+          <w:rFonts w:ascii="Consolas" w:hAnsi="Consolas" w:cs="Courier New"/>
+          <w:color w:val="000000"/>
+          <w:sz w:val="17"/>
+          <w:szCs w:val="17"/>
+          <w:lang w:val="en-US"/>
+        </w:rPr>
+        <w:t>    GameDate TIMESTAMP,</w:t>
+      </w:r>
+    </w:p>
+    <w:p>
+      <w:pPr>
+        <w:pStyle w:val="NormalWeb"/>
+        <w:pBdr>
+          <w:top w:val="single" w:sz="6" w:space="2" w:color="888888"/>
+          <w:left w:val="single" w:sz="6" w:space="2" w:color="888888"/>
+          <w:bottom w:val="single" w:sz="6" w:space="2" w:color="888888"/>
+          <w:right w:val="single" w:sz="6" w:space="2" w:color="888888"/>
+        </w:pBdr>
+        <w:tabs>
+          <w:tab w:val="left" w:pos="916"/>
+          <w:tab w:val="left" w:pos="1832"/>
+          <w:tab w:val="left" w:pos="2748"/>
+          <w:tab w:val="left" w:pos="3664"/>
+          <w:tab w:val="left" w:pos="4580"/>
+          <w:tab w:val="left" w:pos="5496"/>
+          <w:tab w:val="left" w:pos="6412"/>
+          <w:tab w:val="left" w:pos="7328"/>
+          <w:tab w:val="left" w:pos="8244"/>
+          <w:tab w:val="left" w:pos="9160"/>
+          <w:tab w:val="left" w:pos="10076"/>
+          <w:tab w:val="left" w:pos="10992"/>
+          <w:tab w:val="left" w:pos="11908"/>
+          <w:tab w:val="left" w:pos="12824"/>
+          <w:tab w:val="left" w:pos="13740"/>
+          <w:tab w:val="left" w:pos="14656"/>
+        </w:tabs>
+        <w:divId w:val="1702626769"/>
+        <w:rPr>
+          <w:rFonts w:ascii="Consolas" w:hAnsi="Consolas" w:cs="Courier New"/>
+          <w:color w:val="000000"/>
+          <w:sz w:val="17"/>
+          <w:szCs w:val="17"/>
+          <w:lang w:val="en-US"/>
+        </w:rPr>
+      </w:pPr>
+      <w:r>
+        <w:rPr>
+          <w:rFonts w:ascii="Consolas" w:hAnsi="Consolas" w:cs="Courier New"/>
+          <w:color w:val="000000"/>
+          <w:sz w:val="17"/>
+          <w:szCs w:val="17"/>
+          <w:lang w:val="en-US"/>
+        </w:rPr>
+        <w:t>    PlayerName TEXT,</w:t>
+      </w:r>
+    </w:p>
+    <w:p>
+      <w:pPr>
+        <w:pStyle w:val="NormalWeb"/>
+        <w:pBdr>
+          <w:top w:val="single" w:sz="6" w:space="2" w:color="888888"/>
+          <w:left w:val="single" w:sz="6" w:space="2" w:color="888888"/>
+          <w:bottom w:val="single" w:sz="6" w:space="2" w:color="888888"/>
+          <w:right w:val="single" w:sz="6" w:space="2" w:color="888888"/>
+        </w:pBdr>
+        <w:tabs>
+          <w:tab w:val="left" w:pos="916"/>
+          <w:tab w:val="left" w:pos="1832"/>
+          <w:tab w:val="left" w:pos="2748"/>
+          <w:tab w:val="left" w:pos="3664"/>
+          <w:tab w:val="left" w:pos="4580"/>
+          <w:tab w:val="left" w:pos="5496"/>
+          <w:tab w:val="left" w:pos="6412"/>
+          <w:tab w:val="left" w:pos="7328"/>
+          <w:tab w:val="left" w:pos="8244"/>
+          <w:tab w:val="left" w:pos="9160"/>
+          <w:tab w:val="left" w:pos="10076"/>
+          <w:tab w:val="left" w:pos="10992"/>
+          <w:tab w:val="left" w:pos="11908"/>
+          <w:tab w:val="left" w:pos="12824"/>
+          <w:tab w:val="left" w:pos="13740"/>
+          <w:tab w:val="left" w:pos="14656"/>
+        </w:tabs>
+        <w:divId w:val="1702626769"/>
+        <w:rPr>
+          <w:rFonts w:ascii="Consolas" w:hAnsi="Consolas" w:cs="Courier New"/>
+          <w:color w:val="000000"/>
+          <w:sz w:val="17"/>
+          <w:szCs w:val="17"/>
+          <w:lang w:val="en-US"/>
+        </w:rPr>
+      </w:pPr>
+      <w:r>
+        <w:rPr>
+          <w:rFonts w:ascii="Consolas" w:hAnsi="Consolas" w:cs="Courier New"/>
+          <w:color w:val="000000"/>
+          <w:sz w:val="17"/>
+          <w:szCs w:val="17"/>
+          <w:lang w:val="en-US"/>
+        </w:rPr>
+        <w:t>    Score INTEGER</w:t>
+      </w:r>
+    </w:p>
+    <w:p>
+      <w:pPr>
+        <w:pStyle w:val="NormalWeb"/>
+        <w:pBdr>
+          <w:top w:val="single" w:sz="6" w:space="2" w:color="888888"/>
+          <w:left w:val="single" w:sz="6" w:space="2" w:color="888888"/>
+          <w:bottom w:val="single" w:sz="6" w:space="2" w:color="888888"/>
+          <w:right w:val="single" w:sz="6" w:space="2" w:color="888888"/>
+        </w:pBdr>
+        <w:tabs>
+          <w:tab w:val="left" w:pos="916"/>
+          <w:tab w:val="left" w:pos="1832"/>
+          <w:tab w:val="left" w:pos="2748"/>
+          <w:tab w:val="left" w:pos="3664"/>
+          <w:tab w:val="left" w:pos="4580"/>
+          <w:tab w:val="left" w:pos="5496"/>
+          <w:tab w:val="left" w:pos="6412"/>
+          <w:tab w:val="left" w:pos="7328"/>
+          <w:tab w:val="left" w:pos="8244"/>
+          <w:tab w:val="left" w:pos="9160"/>
+          <w:tab w:val="left" w:pos="10076"/>
+          <w:tab w:val="left" w:pos="10992"/>
+          <w:tab w:val="left" w:pos="11908"/>
+          <w:tab w:val="left" w:pos="12824"/>
+          <w:tab w:val="left" w:pos="13740"/>
+          <w:tab w:val="left" w:pos="14656"/>
+        </w:tabs>
+        <w:divId w:val="1702626769"/>
+        <w:rPr>
+          <w:rFonts w:ascii="Consolas" w:hAnsi="Consolas" w:cs="Courier New"/>
+          <w:color w:val="000000"/>
+          <w:sz w:val="17"/>
+          <w:szCs w:val="17"/>
+        </w:rPr>
+      </w:pPr>
+      <w:r>
+        <w:rPr>
+          <w:rFonts w:ascii="Consolas" w:hAnsi="Consolas" w:cs="Courier New"/>
+          <w:color w:val="000000"/>
+          <w:sz w:val="17"/>
+          <w:szCs w:val="17"/>
+        </w:rPr>
+        <w:t>);</w:t>
+      </w:r>
+    </w:p>
+    <w:p>
+      <w:pPr>
+        <w:pStyle w:val="ListParagraph"/>
+        <w:numPr>
+          <w:ilvl w:val="0"/>
+          <w:numId w:val="11"/>
+        </w:numPr>
+        <w:ind w:left="709"/>
+        <w:rPr>
+          <w:i/>
+          <w:iCs/>
+          <w:lang w:val="en-US"/>
+        </w:rPr>
+      </w:pPr>
+      <w:r>
+        <w:rPr>
+          <w:lang w:val="en-US"/>
+        </w:rPr>
+        <w:t xml:space="preserve"> Saved SQL script in separate file which is read by using the </w:t>
+      </w:r>
+      <w:r>
+        <w:rPr>
+          <w:i/>
+          <w:iCs/>
+          <w:lang w:val="en-US"/>
+        </w:rPr>
+        <w:t>cur.executescript(sql_script)</w:t>
+      </w:r>
+      <w:r>
+        <w:rPr>
+          <w:i/>
+          <w:iCs/>
+          <w:lang w:val="en-US"/>
+        </w:rPr>
+        <w:t xml:space="preserve"> </w:t>
+      </w:r>
+      <w:r>
+        <w:rPr>
+          <w:lang w:val="en-US"/>
+        </w:rPr>
+        <w:t>command.</w:t>
+      </w:r>
+    </w:p>
+    <w:p>
+      <w:pPr>
+        <w:pStyle w:val="ListParagraph"/>
+        <w:ind w:left="709"/>
         <w:rPr>
           <w:lang w:val="en-US"/>
         </w:rPr>
@@ -1730,6 +2151,232 @@
     </w:lvl>
   </w:abstractNum>
   <w:abstractNum w:abstractNumId="5" w15:restartNumberingAfterBreak="0">
+    <w:nsid w:val="33CE1E97"/>
+    <w:multiLevelType w:val="hybridMultilevel"/>
+    <w:tmpl w:val="6AC2224A"/>
+    <w:lvl w:ilvl="0" w:tplc="04150001">
+      <w:start w:val="1"/>
+      <w:numFmt w:val="bullet"/>
+      <w:lvlText w:val=""/>
+      <w:lvlJc w:val="left"/>
+      <w:pPr>
+        <w:ind w:left="1440" w:hanging="360"/>
+      </w:pPr>
+      <w:rPr>
+        <w:rFonts w:ascii="Symbol" w:hAnsi="Symbol" w:hint="default"/>
+      </w:rPr>
+    </w:lvl>
+    <w:lvl w:ilvl="1" w:tplc="04150003" w:tentative="1">
+      <w:start w:val="1"/>
+      <w:numFmt w:val="bullet"/>
+      <w:lvlText w:val="o"/>
+      <w:lvlJc w:val="left"/>
+      <w:pPr>
+        <w:ind w:left="2160" w:hanging="360"/>
+      </w:pPr>
+      <w:rPr>
+        <w:rFonts w:ascii="Courier New" w:hAnsi="Courier New" w:cs="Courier New" w:hint="default"/>
+      </w:rPr>
+    </w:lvl>
+    <w:lvl w:ilvl="2" w:tplc="04150005" w:tentative="1">
+      <w:start w:val="1"/>
+      <w:numFmt w:val="bullet"/>
+      <w:lvlText w:val=""/>
+      <w:lvlJc w:val="left"/>
+      <w:pPr>
+        <w:ind w:left="2880" w:hanging="360"/>
+      </w:pPr>
+      <w:rPr>
+        <w:rFonts w:ascii="Wingdings" w:hAnsi="Wingdings" w:hint="default"/>
+      </w:rPr>
+    </w:lvl>
+    <w:lvl w:ilvl="3" w:tplc="04150001" w:tentative="1">
+      <w:start w:val="1"/>
+      <w:numFmt w:val="bullet"/>
+      <w:lvlText w:val=""/>
+      <w:lvlJc w:val="left"/>
+      <w:pPr>
+        <w:ind w:left="3600" w:hanging="360"/>
+      </w:pPr>
+      <w:rPr>
+        <w:rFonts w:ascii="Symbol" w:hAnsi="Symbol" w:hint="default"/>
+      </w:rPr>
+    </w:lvl>
+    <w:lvl w:ilvl="4" w:tplc="04150003" w:tentative="1">
+      <w:start w:val="1"/>
+      <w:numFmt w:val="bullet"/>
+      <w:lvlText w:val="o"/>
+      <w:lvlJc w:val="left"/>
+      <w:pPr>
+        <w:ind w:left="4320" w:hanging="360"/>
+      </w:pPr>
+      <w:rPr>
+        <w:rFonts w:ascii="Courier New" w:hAnsi="Courier New" w:cs="Courier New" w:hint="default"/>
+      </w:rPr>
+    </w:lvl>
+    <w:lvl w:ilvl="5" w:tplc="04150005" w:tentative="1">
+      <w:start w:val="1"/>
+      <w:numFmt w:val="bullet"/>
+      <w:lvlText w:val=""/>
+      <w:lvlJc w:val="left"/>
+      <w:pPr>
+        <w:ind w:left="5040" w:hanging="360"/>
+      </w:pPr>
+      <w:rPr>
+        <w:rFonts w:ascii="Wingdings" w:hAnsi="Wingdings" w:hint="default"/>
+      </w:rPr>
+    </w:lvl>
+    <w:lvl w:ilvl="6" w:tplc="04150001" w:tentative="1">
+      <w:start w:val="1"/>
+      <w:numFmt w:val="bullet"/>
+      <w:lvlText w:val=""/>
+      <w:lvlJc w:val="left"/>
+      <w:pPr>
+        <w:ind w:left="5760" w:hanging="360"/>
+      </w:pPr>
+      <w:rPr>
+        <w:rFonts w:ascii="Symbol" w:hAnsi="Symbol" w:hint="default"/>
+      </w:rPr>
+    </w:lvl>
+    <w:lvl w:ilvl="7" w:tplc="04150003" w:tentative="1">
+      <w:start w:val="1"/>
+      <w:numFmt w:val="bullet"/>
+      <w:lvlText w:val="o"/>
+      <w:lvlJc w:val="left"/>
+      <w:pPr>
+        <w:ind w:left="6480" w:hanging="360"/>
+      </w:pPr>
+      <w:rPr>
+        <w:rFonts w:ascii="Courier New" w:hAnsi="Courier New" w:cs="Courier New" w:hint="default"/>
+      </w:rPr>
+    </w:lvl>
+    <w:lvl w:ilvl="8" w:tplc="04150005" w:tentative="1">
+      <w:start w:val="1"/>
+      <w:numFmt w:val="bullet"/>
+      <w:lvlText w:val=""/>
+      <w:lvlJc w:val="left"/>
+      <w:pPr>
+        <w:ind w:left="7200" w:hanging="360"/>
+      </w:pPr>
+      <w:rPr>
+        <w:rFonts w:ascii="Wingdings" w:hAnsi="Wingdings" w:hint="default"/>
+      </w:rPr>
+    </w:lvl>
+  </w:abstractNum>
+  <w:abstractNum w:abstractNumId="6" w15:restartNumberingAfterBreak="0">
+    <w:nsid w:val="65634B5B"/>
+    <w:multiLevelType w:val="hybridMultilevel"/>
+    <w:tmpl w:val="2A984DFC"/>
+    <w:lvl w:ilvl="0" w:tplc="04150001">
+      <w:start w:val="1"/>
+      <w:numFmt w:val="bullet"/>
+      <w:lvlText w:val=""/>
+      <w:lvlJc w:val="left"/>
+      <w:pPr>
+        <w:ind w:left="720" w:hanging="360"/>
+      </w:pPr>
+      <w:rPr>
+        <w:rFonts w:ascii="Symbol" w:hAnsi="Symbol" w:hint="default"/>
+      </w:rPr>
+    </w:lvl>
+    <w:lvl w:ilvl="1" w:tplc="04150003" w:tentative="1">
+      <w:start w:val="1"/>
+      <w:numFmt w:val="bullet"/>
+      <w:lvlText w:val="o"/>
+      <w:lvlJc w:val="left"/>
+      <w:pPr>
+        <w:ind w:left="1440" w:hanging="360"/>
+      </w:pPr>
+      <w:rPr>
+        <w:rFonts w:ascii="Courier New" w:hAnsi="Courier New" w:cs="Courier New" w:hint="default"/>
+      </w:rPr>
+    </w:lvl>
+    <w:lvl w:ilvl="2" w:tplc="04150005" w:tentative="1">
+      <w:start w:val="1"/>
+      <w:numFmt w:val="bullet"/>
+      <w:lvlText w:val=""/>
+      <w:lvlJc w:val="left"/>
+      <w:pPr>
+        <w:ind w:left="2160" w:hanging="360"/>
+      </w:pPr>
+      <w:rPr>
+        <w:rFonts w:ascii="Wingdings" w:hAnsi="Wingdings" w:hint="default"/>
+      </w:rPr>
+    </w:lvl>
+    <w:lvl w:ilvl="3" w:tplc="04150001" w:tentative="1">
+      <w:start w:val="1"/>
+      <w:numFmt w:val="bullet"/>
+      <w:lvlText w:val=""/>
+      <w:lvlJc w:val="left"/>
+      <w:pPr>
+        <w:ind w:left="2880" w:hanging="360"/>
+      </w:pPr>
+      <w:rPr>
+        <w:rFonts w:ascii="Symbol" w:hAnsi="Symbol" w:hint="default"/>
+      </w:rPr>
+    </w:lvl>
+    <w:lvl w:ilvl="4" w:tplc="04150003" w:tentative="1">
+      <w:start w:val="1"/>
+      <w:numFmt w:val="bullet"/>
+      <w:lvlText w:val="o"/>
+      <w:lvlJc w:val="left"/>
+      <w:pPr>
+        <w:ind w:left="3600" w:hanging="360"/>
+      </w:pPr>
+      <w:rPr>
+        <w:rFonts w:ascii="Courier New" w:hAnsi="Courier New" w:cs="Courier New" w:hint="default"/>
+      </w:rPr>
+    </w:lvl>
+    <w:lvl w:ilvl="5" w:tplc="04150005" w:tentative="1">
+      <w:start w:val="1"/>
+      <w:numFmt w:val="bullet"/>
+      <w:lvlText w:val=""/>
+      <w:lvlJc w:val="left"/>
+      <w:pPr>
+        <w:ind w:left="4320" w:hanging="360"/>
+      </w:pPr>
+      <w:rPr>
+        <w:rFonts w:ascii="Wingdings" w:hAnsi="Wingdings" w:hint="default"/>
+      </w:rPr>
+    </w:lvl>
+    <w:lvl w:ilvl="6" w:tplc="04150001" w:tentative="1">
+      <w:start w:val="1"/>
+      <w:numFmt w:val="bullet"/>
+      <w:lvlText w:val=""/>
+      <w:lvlJc w:val="left"/>
+      <w:pPr>
+        <w:ind w:left="5040" w:hanging="360"/>
+      </w:pPr>
+      <w:rPr>
+        <w:rFonts w:ascii="Symbol" w:hAnsi="Symbol" w:hint="default"/>
+      </w:rPr>
+    </w:lvl>
+    <w:lvl w:ilvl="7" w:tplc="04150003" w:tentative="1">
+      <w:start w:val="1"/>
+      <w:numFmt w:val="bullet"/>
+      <w:lvlText w:val="o"/>
+      <w:lvlJc w:val="left"/>
+      <w:pPr>
+        <w:ind w:left="5760" w:hanging="360"/>
+      </w:pPr>
+      <w:rPr>
+        <w:rFonts w:ascii="Courier New" w:hAnsi="Courier New" w:cs="Courier New" w:hint="default"/>
+      </w:rPr>
+    </w:lvl>
+    <w:lvl w:ilvl="8" w:tplc="04150005" w:tentative="1">
+      <w:start w:val="1"/>
+      <w:numFmt w:val="bullet"/>
+      <w:lvlText w:val=""/>
+      <w:lvlJc w:val="left"/>
+      <w:pPr>
+        <w:ind w:left="6480" w:hanging="360"/>
+      </w:pPr>
+      <w:rPr>
+        <w:rFonts w:ascii="Wingdings" w:hAnsi="Wingdings" w:hint="default"/>
+      </w:rPr>
+    </w:lvl>
+  </w:abstractNum>
+  <w:abstractNum w:abstractNumId="7" w15:restartNumberingAfterBreak="0">
     <w:nsid w:val="699D686B"/>
     <w:multiLevelType w:val="multilevel"/>
     <w:tmpl w:val="5684734E"/>
@@ -1878,7 +2525,7 @@
       </w:rPr>
     </w:lvl>
   </w:abstractNum>
-  <w:abstractNum w:abstractNumId="6" w15:restartNumberingAfterBreak="0">
+  <w:abstractNum w:abstractNumId="8" w15:restartNumberingAfterBreak="0">
     <w:nsid w:val="6B771426"/>
     <w:multiLevelType w:val="multilevel"/>
     <w:tmpl w:val="70C481B4"/>
@@ -2027,7 +2674,7 @@
       </w:rPr>
     </w:lvl>
   </w:abstractNum>
-  <w:abstractNum w:abstractNumId="7" w15:restartNumberingAfterBreak="0">
+  <w:abstractNum w:abstractNumId="9" w15:restartNumberingAfterBreak="0">
     <w:nsid w:val="775D0125"/>
     <w:multiLevelType w:val="multilevel"/>
     <w:tmpl w:val="27D20D12"/>
@@ -2176,7 +2823,7 @@
       </w:rPr>
     </w:lvl>
   </w:abstractNum>
-  <w:abstractNum w:abstractNumId="8" w15:restartNumberingAfterBreak="0">
+  <w:abstractNum w:abstractNumId="10" w15:restartNumberingAfterBreak="0">
     <w:nsid w:val="789A78E1"/>
     <w:multiLevelType w:val="multilevel"/>
     <w:tmpl w:val="52645072"/>
@@ -2332,7 +2979,7 @@
     <w:abstractNumId w:val="3"/>
   </w:num>
   <w:num w:numId="3" w16cid:durableId="1393189271">
-    <w:abstractNumId w:val="8"/>
+    <w:abstractNumId w:val="10"/>
   </w:num>
   <w:num w:numId="4" w16cid:durableId="1055736373">
     <w:abstractNumId w:val="2"/>
@@ -2344,13 +2991,19 @@
     <w:abstractNumId w:val="1"/>
   </w:num>
   <w:num w:numId="7" w16cid:durableId="527917228">
+    <w:abstractNumId w:val="8"/>
+  </w:num>
+  <w:num w:numId="8" w16cid:durableId="3671156">
+    <w:abstractNumId w:val="7"/>
+  </w:num>
+  <w:num w:numId="9" w16cid:durableId="1575972297">
+    <w:abstractNumId w:val="9"/>
+  </w:num>
+  <w:num w:numId="10" w16cid:durableId="1486555268">
     <w:abstractNumId w:val="6"/>
   </w:num>
-  <w:num w:numId="8" w16cid:durableId="3671156">
+  <w:num w:numId="11" w16cid:durableId="748424794">
     <w:abstractNumId w:val="5"/>
-  </w:num>
-  <w:num w:numId="9" w16cid:durableId="1575972297">
-    <w:abstractNumId w:val="7"/>
   </w:num>
 </w:numbering>
 </file>
@@ -3271,6 +3924,23 @@
       <w:spacing w:val="5"/>
     </w:rPr>
   </w:style>
+  <w:style w:type="paragraph" w:styleId="NormalWeb">
+    <w:name w:val="Normal (Web)"/>
+    <w:basedOn w:val="Normal"/>
+    <w:uiPriority w:val="99"/>
+    <w:semiHidden/>
+    <w:unhideWhenUsed/>
+    <w:rsid w:val="005855EC"/>
+    <w:pPr>
+      <w:spacing w:before="100" w:beforeAutospacing="1" w:after="100" w:afterAutospacing="1" w:line="240" w:lineRule="auto"/>
+    </w:pPr>
+    <w:rPr>
+      <w:rFonts w:ascii="Times New Roman" w:eastAsiaTheme="minorEastAsia" w:hAnsi="Times New Roman" w:cs="Times New Roman"/>
+      <w:kern w:val="0"/>
+      <w:lang w:eastAsia="pl-PL"/>
+      <w14:ligatures w14:val="none"/>
+    </w:rPr>
+  </w:style>
 </w:styles>
 </file>
 
@@ -3587,4 +4257,24 @@
     </a:ext>
   </a:extLst>
 </a:theme>
+</file>
+
+<file path=word/webextensions/taskpanes.xml><?xml version="1.0" encoding="utf-8"?>
+<wetp:taskpanes xmlns:wetp="http://schemas.microsoft.com/office/webextensions/taskpanes/2010/11">
+  <wetp:taskpane dockstate="right" visibility="0" width="0" row="0">
+    <wetp:webextensionref xmlns:r="http://schemas.openxmlformats.org/officeDocument/2006/relationships" r:id="rId1"/>
+  </wetp:taskpane>
+</wetp:taskpanes>
+</file>
+
+<file path=word/webextensions/webextension1.xml><?xml version="1.0" encoding="utf-8"?>
+<we:webextension xmlns:we="http://schemas.microsoft.com/office/webextensions/webextension/2010/11" id="{92561064-AE11-4C8F-A2C1-34612FECEFD0}">
+  <we:reference id="WA104382008" version="1.1.0.2" store="Omex" storeType="OMEX"/>
+  <we:alternateReferences>
+    <we:reference id="WA104382008" version="1.1.0.2" store="" storeType="OMEX"/>
+  </we:alternateReferences>
+  <we:properties/>
+  <we:bindings/>
+  <we:snapshot xmlns:r="http://schemas.openxmlformats.org/officeDocument/2006/relationships"/>
+</we:webextension>
 </file>
</xml_diff>

<commit_message>
Build: Database Interaction - Installed necessary library: Microsoft.Data.Sqlite for databse interaction. - Established connection with existing database instance PongGameDB. - Verified ceation of scoreboard table using external sql script (scoreboard.sql). - Created a LoadDatabase() method which loads the contents of the score_csv file into the scoreboard table in the PongGameDB database.
</commit_message>
<xml_diff>
--- a/Dziennik Projektowy.docx
+++ b/Dziennik Projektowy.docx
@@ -385,6 +385,14 @@
           <w:b/>
           <w:bCs/>
         </w:rPr>
+        <w:br w:type="column"/>
+      </w:r>
+      <w:r>
+        <w:rPr>
+          <w:b/>
+          <w:bCs/>
+        </w:rPr>
+        <w:lastRenderedPageBreak/>
         <w:t>3. Core Game Mechanics</w:t>
       </w:r>
     </w:p>
@@ -402,7 +410,6 @@
         <w:rPr>
           <w:lang w:val="en-US"/>
         </w:rPr>
-        <w:lastRenderedPageBreak/>
         <w:t xml:space="preserve">Added a </w:t>
       </w:r>
       <w:r>
@@ -1095,17 +1102,7 @@
           <w:szCs w:val="17"/>
           <w:lang w:val="en-US"/>
         </w:rPr>
-        <w:t> </w:t>
-      </w:r>
-      <w:r>
-        <w:rPr>
-          <w:rFonts w:ascii="Consolas" w:hAnsi="Consolas" w:cs="Courier New"/>
-          <w:color w:val="000000"/>
-          <w:sz w:val="17"/>
-          <w:szCs w:val="17"/>
-          <w:lang w:val="en-US"/>
-        </w:rPr>
-        <w:t>CREATE TABLE IF NOT EXISTS Scoreboard (</w:t>
+        <w:t> CREATE TABLE IF NOT EXISTS Scoreboard (</w:t>
       </w:r>
     </w:p>
     <w:p>
@@ -3611,6 +3608,7 @@
   <w:style w:type="character" w:default="1" w:styleId="DefaultParagraphFont">
     <w:name w:val="Default Paragraph Font"/>
     <w:uiPriority w:val="1"/>
+    <w:semiHidden/>
     <w:unhideWhenUsed/>
   </w:style>
   <w:style w:type="table" w:default="1" w:styleId="TableNormal">

</xml_diff>